<commit_message>
edits to posts in word format
</commit_message>
<xml_diff>
--- a/_word/2020-1-25-intro.docx
+++ b/_word/2020-1-25-intro.docx
@@ -7,8 +7,10 @@
         <w:pStyle w:val="Heading1"/>
       </w:pPr>
       <w:r>
-        <w:t>Judo “the gentle way” (post #1)</w:t>
+        <w:t>Judo “the gentle way”</w:t>
       </w:r>
+      <w:bookmarkStart w:id="0" w:name="_GoBack"/>
+      <w:bookmarkEnd w:id="0"/>
     </w:p>
     <w:p>
       <w:r>
@@ -57,8 +59,6 @@
           </wp:inline>
         </w:drawing>
       </w:r>
-      <w:bookmarkStart w:id="0" w:name="_GoBack"/>
-      <w:bookmarkEnd w:id="0"/>
     </w:p>
     <w:p>
       <w:pPr>

</xml_diff>